<commit_message>
tugas 2 commit kedua menambahkan langkah hingga langkah ke-16
</commit_message>
<xml_diff>
--- a/Tugas _2/yadi & irma laporan branching dan merge git.docx
+++ b/Tugas _2/yadi & irma laporan branching dan merge git.docx
@@ -655,8 +655,8 @@
         </w:rPr>
         <w:drawing>
           <wp:inline distT="0" distB="0" distL="0" distR="0">
-            <wp:extent cx="4657725" cy="2571942"/>
-            <wp:effectExtent l="19050" t="0" r="0" b="0"/>
+            <wp:extent cx="4088141" cy="2257425"/>
+            <wp:effectExtent l="19050" t="0" r="7609" b="0"/>
             <wp:docPr id="5" name="Picture 4" descr="C:\Users\Ncef\Pictures\RPLLT 02\4.PNG"/>
             <wp:cNvGraphicFramePr>
               <a:graphicFrameLocks xmlns:a="http://schemas.openxmlformats.org/drawingml/2006/main" noChangeAspect="1"/>
@@ -680,7 +680,7 @@
                   <pic:spPr bwMode="auto">
                     <a:xfrm>
                       <a:off x="0" y="0"/>
-                      <a:ext cx="4664370" cy="2575612"/>
+                      <a:ext cx="4094280" cy="2260815"/>
                     </a:xfrm>
                     <a:prstGeom prst="rect">
                       <a:avLst/>
@@ -735,10 +735,9 @@
           <w:szCs w:val="24"/>
           <w:lang w:eastAsia="id-ID"/>
         </w:rPr>
-        <w:lastRenderedPageBreak/>
         <w:drawing>
           <wp:inline distT="0" distB="0" distL="0" distR="0">
-            <wp:extent cx="4895850" cy="2665245"/>
+            <wp:extent cx="4024239" cy="2190750"/>
             <wp:effectExtent l="19050" t="0" r="0" b="0"/>
             <wp:docPr id="6" name="Picture 5" descr="C:\Users\Ncef\Pictures\RPLLT 02\5.PNG"/>
             <wp:cNvGraphicFramePr>
@@ -763,7 +762,7 @@
                   <pic:spPr bwMode="auto">
                     <a:xfrm>
                       <a:off x="0" y="0"/>
-                      <a:ext cx="4895850" cy="2665245"/>
+                      <a:ext cx="4024239" cy="2190750"/>
                     </a:xfrm>
                     <a:prstGeom prst="rect">
                       <a:avLst/>
@@ -825,11 +824,12 @@
           <w:szCs w:val="24"/>
           <w:lang w:eastAsia="id-ID"/>
         </w:rPr>
+        <w:lastRenderedPageBreak/>
         <w:drawing>
           <wp:inline distT="0" distB="0" distL="0" distR="0">
-            <wp:extent cx="4962525" cy="2734792"/>
-            <wp:effectExtent l="19050" t="0" r="9525" b="0"/>
-            <wp:docPr id="7" name="Picture 6" descr="C:\Users\Ncef\Pictures\RPLLT 02\6.PNG"/>
+            <wp:extent cx="4143691" cy="2286000"/>
+            <wp:effectExtent l="19050" t="0" r="9209" b="0"/>
+            <wp:docPr id="14" name="Picture 3" descr="C:\Users\Ncef\Pictures\RPLLT 02\1.PNG"/>
             <wp:cNvGraphicFramePr>
               <a:graphicFrameLocks xmlns:a="http://schemas.openxmlformats.org/drawingml/2006/main" noChangeAspect="1"/>
             </wp:cNvGraphicFramePr>
@@ -837,7 +837,7 @@
               <a:graphicData uri="http://schemas.openxmlformats.org/drawingml/2006/picture">
                 <pic:pic xmlns:pic="http://schemas.openxmlformats.org/drawingml/2006/picture">
                   <pic:nvPicPr>
-                    <pic:cNvPr id="0" name="Picture 6" descr="C:\Users\Ncef\Pictures\RPLLT 02\6.PNG"/>
+                    <pic:cNvPr id="0" name="Picture 3" descr="C:\Users\Ncef\Pictures\RPLLT 02\1.PNG"/>
                     <pic:cNvPicPr>
                       <a:picLocks noChangeAspect="1" noChangeArrowheads="1"/>
                     </pic:cNvPicPr>
@@ -852,7 +852,7 @@
                   <pic:spPr bwMode="auto">
                     <a:xfrm>
                       <a:off x="0" y="0"/>
-                      <a:ext cx="4962525" cy="2734792"/>
+                      <a:ext cx="4146297" cy="2287438"/>
                     </a:xfrm>
                     <a:prstGeom prst="rect">
                       <a:avLst/>
@@ -942,12 +942,11 @@
           <w:szCs w:val="24"/>
           <w:lang w:eastAsia="id-ID"/>
         </w:rPr>
-        <w:lastRenderedPageBreak/>
         <w:drawing>
           <wp:inline distT="0" distB="0" distL="0" distR="0">
-            <wp:extent cx="4895850" cy="2706249"/>
+            <wp:extent cx="4114800" cy="2265218"/>
             <wp:effectExtent l="19050" t="0" r="0" b="0"/>
-            <wp:docPr id="8" name="Picture 7" descr="C:\Users\Ncef\Pictures\RPLLT 02\7.PNG"/>
+            <wp:docPr id="15" name="Picture 4" descr="C:\Users\Ncef\Pictures\RPLLT 02\2.PNG"/>
             <wp:cNvGraphicFramePr>
               <a:graphicFrameLocks xmlns:a="http://schemas.openxmlformats.org/drawingml/2006/main" noChangeAspect="1"/>
             </wp:cNvGraphicFramePr>
@@ -955,7 +954,7 @@
               <a:graphicData uri="http://schemas.openxmlformats.org/drawingml/2006/picture">
                 <pic:pic xmlns:pic="http://schemas.openxmlformats.org/drawingml/2006/picture">
                   <pic:nvPicPr>
-                    <pic:cNvPr id="0" name="Picture 7" descr="C:\Users\Ncef\Pictures\RPLLT 02\7.PNG"/>
+                    <pic:cNvPr id="0" name="Picture 4" descr="C:\Users\Ncef\Pictures\RPLLT 02\2.PNG"/>
                     <pic:cNvPicPr>
                       <a:picLocks noChangeAspect="1" noChangeArrowheads="1"/>
                     </pic:cNvPicPr>
@@ -970,7 +969,7 @@
                   <pic:spPr bwMode="auto">
                     <a:xfrm>
                       <a:off x="0" y="0"/>
-                      <a:ext cx="4895850" cy="2706249"/>
+                      <a:ext cx="4119409" cy="2267755"/>
                     </a:xfrm>
                     <a:prstGeom prst="rect">
                       <a:avLst/>
@@ -1064,9 +1063,9 @@
         </w:rPr>
         <w:drawing>
           <wp:inline distT="0" distB="0" distL="0" distR="0">
-            <wp:extent cx="4972050" cy="2732538"/>
+            <wp:extent cx="3947292" cy="2181225"/>
             <wp:effectExtent l="19050" t="0" r="0" b="0"/>
-            <wp:docPr id="9" name="Picture 8" descr="C:\Users\Ncef\Pictures\RPLLT 02\8.PNG"/>
+            <wp:docPr id="16" name="Picture 5" descr="C:\Users\Ncef\Pictures\RPLLT 02\3.PNG"/>
             <wp:cNvGraphicFramePr>
               <a:graphicFrameLocks xmlns:a="http://schemas.openxmlformats.org/drawingml/2006/main" noChangeAspect="1"/>
             </wp:cNvGraphicFramePr>
@@ -1074,7 +1073,7 @@
               <a:graphicData uri="http://schemas.openxmlformats.org/drawingml/2006/picture">
                 <pic:pic xmlns:pic="http://schemas.openxmlformats.org/drawingml/2006/picture">
                   <pic:nvPicPr>
-                    <pic:cNvPr id="0" name="Picture 8" descr="C:\Users\Ncef\Pictures\RPLLT 02\8.PNG"/>
+                    <pic:cNvPr id="0" name="Picture 5" descr="C:\Users\Ncef\Pictures\RPLLT 02\3.PNG"/>
                     <pic:cNvPicPr>
                       <a:picLocks noChangeAspect="1" noChangeArrowheads="1"/>
                     </pic:cNvPicPr>
@@ -1089,7 +1088,7 @@
                   <pic:spPr bwMode="auto">
                     <a:xfrm>
                       <a:off x="0" y="0"/>
-                      <a:ext cx="4972050" cy="2732538"/>
+                      <a:ext cx="3947292" cy="2181225"/>
                     </a:xfrm>
                     <a:prstGeom prst="rect">
                       <a:avLst/>
@@ -1161,9 +1160,9 @@
         <w:lastRenderedPageBreak/>
         <w:drawing>
           <wp:inline distT="0" distB="0" distL="0" distR="0">
-            <wp:extent cx="4972050" cy="2740895"/>
+            <wp:extent cx="3962400" cy="2185000"/>
             <wp:effectExtent l="19050" t="0" r="0" b="0"/>
-            <wp:docPr id="10" name="Picture 9" descr="C:\Users\Ncef\Pictures\RPLLT 02\9.2.PNG"/>
+            <wp:docPr id="17" name="Picture 6" descr="C:\Users\Ncef\Pictures\RPLLT 02\4.PNG"/>
             <wp:cNvGraphicFramePr>
               <a:graphicFrameLocks xmlns:a="http://schemas.openxmlformats.org/drawingml/2006/main" noChangeAspect="1"/>
             </wp:cNvGraphicFramePr>
@@ -1171,7 +1170,7 @@
               <a:graphicData uri="http://schemas.openxmlformats.org/drawingml/2006/picture">
                 <pic:pic xmlns:pic="http://schemas.openxmlformats.org/drawingml/2006/picture">
                   <pic:nvPicPr>
-                    <pic:cNvPr id="0" name="Picture 9" descr="C:\Users\Ncef\Pictures\RPLLT 02\9.2.PNG"/>
+                    <pic:cNvPr id="0" name="Picture 6" descr="C:\Users\Ncef\Pictures\RPLLT 02\4.PNG"/>
                     <pic:cNvPicPr>
                       <a:picLocks noChangeAspect="1" noChangeArrowheads="1"/>
                     </pic:cNvPicPr>
@@ -1186,7 +1185,7 @@
                   <pic:spPr bwMode="auto">
                     <a:xfrm>
                       <a:off x="0" y="0"/>
-                      <a:ext cx="4972050" cy="2740895"/>
+                      <a:ext cx="3962400" cy="2185000"/>
                     </a:xfrm>
                     <a:prstGeom prst="rect">
                       <a:avLst/>
@@ -1257,9 +1256,9 @@
         </w:rPr>
         <w:drawing>
           <wp:inline distT="0" distB="0" distL="0" distR="0">
-            <wp:extent cx="5076825" cy="2806285"/>
-            <wp:effectExtent l="19050" t="0" r="9525" b="0"/>
-            <wp:docPr id="11" name="Picture 10" descr="C:\Users\Ncef\Pictures\RPLLT 02\10.PNG"/>
+            <wp:extent cx="3962400" cy="2187298"/>
+            <wp:effectExtent l="19050" t="0" r="0" b="0"/>
+            <wp:docPr id="18" name="Picture 7" descr="C:\Users\Ncef\Pictures\RPLLT 02\5.PNG"/>
             <wp:cNvGraphicFramePr>
               <a:graphicFrameLocks xmlns:a="http://schemas.openxmlformats.org/drawingml/2006/main" noChangeAspect="1"/>
             </wp:cNvGraphicFramePr>
@@ -1267,7 +1266,7 @@
               <a:graphicData uri="http://schemas.openxmlformats.org/drawingml/2006/picture">
                 <pic:pic xmlns:pic="http://schemas.openxmlformats.org/drawingml/2006/picture">
                   <pic:nvPicPr>
-                    <pic:cNvPr id="0" name="Picture 10" descr="C:\Users\Ncef\Pictures\RPLLT 02\10.PNG"/>
+                    <pic:cNvPr id="0" name="Picture 7" descr="C:\Users\Ncef\Pictures\RPLLT 02\5.PNG"/>
                     <pic:cNvPicPr>
                       <a:picLocks noChangeAspect="1" noChangeArrowheads="1"/>
                     </pic:cNvPicPr>
@@ -1282,7 +1281,7 @@
                   <pic:spPr bwMode="auto">
                     <a:xfrm>
                       <a:off x="0" y="0"/>
-                      <a:ext cx="5076825" cy="2806285"/>
+                      <a:ext cx="3962400" cy="2187298"/>
                     </a:xfrm>
                     <a:prstGeom prst="rect">
                       <a:avLst/>
@@ -1339,6 +1338,99 @@
     <w:p>
       <w:pPr>
         <w:pStyle w:val="ListParagraph"/>
+        <w:rPr>
+          <w:rFonts w:cs="Times New Roman"/>
+          <w:szCs w:val="24"/>
+        </w:rPr>
+      </w:pPr>
+      <w:r>
+        <w:rPr>
+          <w:rFonts w:cs="Times New Roman"/>
+          <w:noProof/>
+          <w:szCs w:val="24"/>
+          <w:lang w:eastAsia="id-ID"/>
+        </w:rPr>
+        <w:drawing>
+          <wp:inline distT="0" distB="0" distL="0" distR="0">
+            <wp:extent cx="4857750" cy="2696945"/>
+            <wp:effectExtent l="19050" t="0" r="0" b="0"/>
+            <wp:docPr id="12" name="Picture 1" descr="C:\Users\Ncef\Pictures\RPLLT 02\11.PNG"/>
+            <wp:cNvGraphicFramePr>
+              <a:graphicFrameLocks xmlns:a="http://schemas.openxmlformats.org/drawingml/2006/main" noChangeAspect="1"/>
+            </wp:cNvGraphicFramePr>
+            <a:graphic xmlns:a="http://schemas.openxmlformats.org/drawingml/2006/main">
+              <a:graphicData uri="http://schemas.openxmlformats.org/drawingml/2006/picture">
+                <pic:pic xmlns:pic="http://schemas.openxmlformats.org/drawingml/2006/picture">
+                  <pic:nvPicPr>
+                    <pic:cNvPr id="0" name="Picture 1" descr="C:\Users\Ncef\Pictures\RPLLT 02\11.PNG"/>
+                    <pic:cNvPicPr>
+                      <a:picLocks noChangeAspect="1" noChangeArrowheads="1"/>
+                    </pic:cNvPicPr>
+                  </pic:nvPicPr>
+                  <pic:blipFill>
+                    <a:blip r:embed="rId16" cstate="print"/>
+                    <a:srcRect/>
+                    <a:stretch>
+                      <a:fillRect/>
+                    </a:stretch>
+                  </pic:blipFill>
+                  <pic:spPr bwMode="auto">
+                    <a:xfrm>
+                      <a:off x="0" y="0"/>
+                      <a:ext cx="4857750" cy="2696945"/>
+                    </a:xfrm>
+                    <a:prstGeom prst="rect">
+                      <a:avLst/>
+                    </a:prstGeom>
+                    <a:noFill/>
+                    <a:ln w="9525">
+                      <a:noFill/>
+                      <a:miter lim="800000"/>
+                      <a:headEnd/>
+                      <a:tailEnd/>
+                    </a:ln>
+                  </pic:spPr>
+                </pic:pic>
+              </a:graphicData>
+            </a:graphic>
+          </wp:inline>
+        </w:drawing>
+      </w:r>
+    </w:p>
+    <w:p>
+      <w:pPr>
+        <w:pStyle w:val="ListParagraph"/>
+        <w:rPr>
+          <w:rFonts w:cs="Times New Roman"/>
+          <w:szCs w:val="24"/>
+        </w:rPr>
+      </w:pPr>
+      <w:r>
+        <w:rPr>
+          <w:rFonts w:cs="Times New Roman"/>
+          <w:szCs w:val="24"/>
+        </w:rPr>
+        <w:t>File ms.word terdapat 2 yang sama dikarenakan file ms.word sedang dibuka dan ikut ter-</w:t>
+      </w:r>
+      <w:r>
+        <w:rPr>
+          <w:rFonts w:cs="Times New Roman"/>
+          <w:i/>
+          <w:szCs w:val="24"/>
+        </w:rPr>
+        <w:t>commit</w:t>
+      </w:r>
+      <w:r>
+        <w:rPr>
+          <w:rFonts w:cs="Times New Roman"/>
+          <w:szCs w:val="24"/>
+        </w:rPr>
+        <w:t>. Lalu tanda merah ditujukan untuk pemberitahuan bahwa file yang terupdate hanya bisa di commit jika melalui branch yang dibuat khusus untuk edit file.</w:t>
+      </w:r>
+    </w:p>
+    <w:p>
+      <w:pPr>
+        <w:pStyle w:val="ListParagraph"/>
         <w:numPr>
           <w:ilvl w:val="0"/>
           <w:numId w:val="3"/>
@@ -1353,8 +1445,168 @@
           <w:rFonts w:cs="Times New Roman"/>
           <w:szCs w:val="24"/>
         </w:rPr>
+        <w:lastRenderedPageBreak/>
         <w:t>Kemudian ketik perintah git commit –m “Commit pertama baru mencapai add”</w:t>
       </w:r>
+      <w:r>
+        <w:rPr>
+          <w:rFonts w:cs="Times New Roman"/>
+          <w:szCs w:val="24"/>
+        </w:rPr>
+        <w:t xml:space="preserve"> </w:t>
+      </w:r>
+      <w:r>
+        <w:rPr>
+          <w:rFonts w:cs="Times New Roman"/>
+          <w:szCs w:val="24"/>
+        </w:rPr>
+        <w:sym w:font="Wingdings" w:char="F0E0"/>
+      </w:r>
+      <w:r>
+        <w:rPr>
+          <w:rFonts w:cs="Times New Roman"/>
+          <w:szCs w:val="24"/>
+        </w:rPr>
+        <w:t xml:space="preserve"> tekan enter.</w:t>
+      </w:r>
+    </w:p>
+    <w:p>
+      <w:pPr>
+        <w:pStyle w:val="ListParagraph"/>
+        <w:rPr>
+          <w:rFonts w:cs="Times New Roman"/>
+          <w:szCs w:val="24"/>
+        </w:rPr>
+      </w:pPr>
+      <w:r>
+        <w:rPr>
+          <w:rFonts w:cs="Times New Roman"/>
+          <w:noProof/>
+          <w:szCs w:val="24"/>
+          <w:lang w:eastAsia="id-ID"/>
+        </w:rPr>
+        <w:drawing>
+          <wp:inline distT="0" distB="0" distL="0" distR="0">
+            <wp:extent cx="4857750" cy="2673393"/>
+            <wp:effectExtent l="19050" t="0" r="0" b="0"/>
+            <wp:docPr id="13" name="Picture 2" descr="C:\Users\Ncef\Pictures\RPLLT 02\12.PNG"/>
+            <wp:cNvGraphicFramePr>
+              <a:graphicFrameLocks xmlns:a="http://schemas.openxmlformats.org/drawingml/2006/main" noChangeAspect="1"/>
+            </wp:cNvGraphicFramePr>
+            <a:graphic xmlns:a="http://schemas.openxmlformats.org/drawingml/2006/main">
+              <a:graphicData uri="http://schemas.openxmlformats.org/drawingml/2006/picture">
+                <pic:pic xmlns:pic="http://schemas.openxmlformats.org/drawingml/2006/picture">
+                  <pic:nvPicPr>
+                    <pic:cNvPr id="0" name="Picture 2" descr="C:\Users\Ncef\Pictures\RPLLT 02\12.PNG"/>
+                    <pic:cNvPicPr>
+                      <a:picLocks noChangeAspect="1" noChangeArrowheads="1"/>
+                    </pic:cNvPicPr>
+                  </pic:nvPicPr>
+                  <pic:blipFill>
+                    <a:blip r:embed="rId17" cstate="print"/>
+                    <a:srcRect/>
+                    <a:stretch>
+                      <a:fillRect/>
+                    </a:stretch>
+                  </pic:blipFill>
+                  <pic:spPr bwMode="auto">
+                    <a:xfrm>
+                      <a:off x="0" y="0"/>
+                      <a:ext cx="4857750" cy="2673393"/>
+                    </a:xfrm>
+                    <a:prstGeom prst="rect">
+                      <a:avLst/>
+                    </a:prstGeom>
+                    <a:noFill/>
+                    <a:ln w="9525">
+                      <a:noFill/>
+                      <a:miter lim="800000"/>
+                      <a:headEnd/>
+                      <a:tailEnd/>
+                    </a:ln>
+                  </pic:spPr>
+                </pic:pic>
+              </a:graphicData>
+            </a:graphic>
+          </wp:inline>
+        </w:drawing>
+      </w:r>
+    </w:p>
+    <w:p>
+      <w:pPr>
+        <w:pStyle w:val="ListParagraph"/>
+        <w:numPr>
+          <w:ilvl w:val="0"/>
+          <w:numId w:val="3"/>
+        </w:numPr>
+        <w:rPr>
+          <w:rFonts w:cs="Times New Roman"/>
+          <w:szCs w:val="24"/>
+        </w:rPr>
+      </w:pPr>
+      <w:r>
+        <w:rPr>
+          <w:rFonts w:cs="Times New Roman"/>
+          <w:szCs w:val="24"/>
+        </w:rPr>
+        <w:t xml:space="preserve">Lalu ketik perintah git push origin master </w:t>
+      </w:r>
+      <w:r>
+        <w:rPr>
+          <w:rFonts w:cs="Times New Roman"/>
+          <w:szCs w:val="24"/>
+        </w:rPr>
+        <w:sym w:font="Wingdings" w:char="F0E0"/>
+      </w:r>
+      <w:r>
+        <w:rPr>
+          <w:rFonts w:cs="Times New Roman"/>
+          <w:szCs w:val="24"/>
+        </w:rPr>
+        <w:t xml:space="preserve"> tekan enter. sehingga muncul gambar seperti berikut.</w:t>
+      </w:r>
+    </w:p>
+    <w:p>
+      <w:pPr>
+        <w:pStyle w:val="ListParagraph"/>
+        <w:rPr>
+          <w:rFonts w:cs="Times New Roman"/>
+          <w:szCs w:val="24"/>
+        </w:rPr>
+      </w:pPr>
+    </w:p>
+    <w:p>
+      <w:pPr>
+        <w:pStyle w:val="ListParagraph"/>
+        <w:numPr>
+          <w:ilvl w:val="0"/>
+          <w:numId w:val="3"/>
+        </w:numPr>
+        <w:rPr>
+          <w:rFonts w:cs="Times New Roman"/>
+          <w:szCs w:val="24"/>
+        </w:rPr>
+      </w:pPr>
+      <w:r>
+        <w:rPr>
+          <w:rFonts w:cs="Times New Roman"/>
+          <w:szCs w:val="24"/>
+        </w:rPr>
+        <w:t>File telah terupload ke repository yang telah dibuat pertama kali. Silahkan refresh ulang sehingga file terdaftar seperti gambar berikut.</w:t>
+      </w:r>
+    </w:p>
+    <w:p>
+      <w:pPr>
+        <w:pStyle w:val="ListParagraph"/>
+        <w:numPr>
+          <w:ilvl w:val="0"/>
+          <w:numId w:val="3"/>
+        </w:numPr>
+        <w:rPr>
+          <w:rFonts w:cs="Times New Roman"/>
+          <w:szCs w:val="24"/>
+        </w:rPr>
+      </w:pPr>
     </w:p>
     <w:sectPr>
       <w:pgSz w:w="11906" w:h="16838"/>

</xml_diff>

<commit_message>
commit ketiga menambahkan hingga 22 langkah
</commit_message>
<xml_diff>
--- a/Tugas _2/yadi & irma laporan branching dan merge git.docx
+++ b/Tugas _2/yadi & irma laporan branching dan merge git.docx
@@ -400,9 +400,9 @@
         </w:rPr>
         <w:drawing>
           <wp:inline distT="0" distB="0" distL="0" distR="0">
-            <wp:extent cx="5219700" cy="2934648"/>
-            <wp:effectExtent l="19050" t="0" r="0" b="0"/>
-            <wp:docPr id="2" name="Picture 1" descr="C:\Users\Ncef\Pictures\RPLLT 02\1.png"/>
+            <wp:extent cx="5731510" cy="3222401"/>
+            <wp:effectExtent l="19050" t="0" r="2540" b="0"/>
+            <wp:docPr id="25" name="Picture 13" descr="C:\Users\Ncef\Pictures\RPLLT 02\1.1.png"/>
             <wp:cNvGraphicFramePr>
               <a:graphicFrameLocks xmlns:a="http://schemas.openxmlformats.org/drawingml/2006/main" noChangeAspect="1"/>
             </wp:cNvGraphicFramePr>
@@ -410,7 +410,7 @@
               <a:graphicData uri="http://schemas.openxmlformats.org/drawingml/2006/picture">
                 <pic:pic xmlns:pic="http://schemas.openxmlformats.org/drawingml/2006/picture">
                   <pic:nvPicPr>
-                    <pic:cNvPr id="0" name="Picture 1" descr="C:\Users\Ncef\Pictures\RPLLT 02\1.png"/>
+                    <pic:cNvPr id="0" name="Picture 13" descr="C:\Users\Ncef\Pictures\RPLLT 02\1.1.png"/>
                     <pic:cNvPicPr>
                       <a:picLocks noChangeAspect="1" noChangeArrowheads="1"/>
                     </pic:cNvPicPr>
@@ -425,7 +425,7 @@
                   <pic:spPr bwMode="auto">
                     <a:xfrm>
                       <a:off x="0" y="0"/>
-                      <a:ext cx="5224484" cy="2937338"/>
+                      <a:ext cx="5731510" cy="3222401"/>
                     </a:xfrm>
                     <a:prstGeom prst="rect">
                       <a:avLst/>
@@ -490,9 +490,9 @@
         </w:rPr>
         <w:drawing>
           <wp:inline distT="0" distB="0" distL="0" distR="0">
-            <wp:extent cx="5276850" cy="2966780"/>
-            <wp:effectExtent l="19050" t="0" r="0" b="0"/>
-            <wp:docPr id="3" name="Picture 2" descr="C:\Users\Ncef\Pictures\RPLLT 02\2.png"/>
+            <wp:extent cx="5731510" cy="3222401"/>
+            <wp:effectExtent l="19050" t="0" r="2540" b="0"/>
+            <wp:docPr id="26" name="Picture 14" descr="C:\Users\Ncef\Pictures\RPLLT 02\1.2.png"/>
             <wp:cNvGraphicFramePr>
               <a:graphicFrameLocks xmlns:a="http://schemas.openxmlformats.org/drawingml/2006/main" noChangeAspect="1"/>
             </wp:cNvGraphicFramePr>
@@ -500,7 +500,7 @@
               <a:graphicData uri="http://schemas.openxmlformats.org/drawingml/2006/picture">
                 <pic:pic xmlns:pic="http://schemas.openxmlformats.org/drawingml/2006/picture">
                   <pic:nvPicPr>
-                    <pic:cNvPr id="0" name="Picture 2" descr="C:\Users\Ncef\Pictures\RPLLT 02\2.png"/>
+                    <pic:cNvPr id="0" name="Picture 14" descr="C:\Users\Ncef\Pictures\RPLLT 02\1.2.png"/>
                     <pic:cNvPicPr>
                       <a:picLocks noChangeAspect="1" noChangeArrowheads="1"/>
                     </pic:cNvPicPr>
@@ -515,7 +515,7 @@
                   <pic:spPr bwMode="auto">
                     <a:xfrm>
                       <a:off x="0" y="0"/>
-                      <a:ext cx="5281687" cy="2969499"/>
+                      <a:ext cx="5731510" cy="3222401"/>
                     </a:xfrm>
                     <a:prstGeom prst="rect">
                       <a:avLst/>
@@ -573,9 +573,9 @@
         <w:lastRenderedPageBreak/>
         <w:drawing>
           <wp:inline distT="0" distB="0" distL="0" distR="0">
-            <wp:extent cx="5095875" cy="2865031"/>
-            <wp:effectExtent l="19050" t="0" r="9525" b="0"/>
-            <wp:docPr id="4" name="Picture 3" descr="C:\Users\Ncef\Pictures\RPLLT 02\3.png"/>
+            <wp:extent cx="5731510" cy="3222401"/>
+            <wp:effectExtent l="19050" t="0" r="2540" b="0"/>
+            <wp:docPr id="23" name="Picture 11" descr="C:\Users\Ncef\Pictures\RPLLT 02\9.png"/>
             <wp:cNvGraphicFramePr>
               <a:graphicFrameLocks xmlns:a="http://schemas.openxmlformats.org/drawingml/2006/main" noChangeAspect="1"/>
             </wp:cNvGraphicFramePr>
@@ -583,7 +583,7 @@
               <a:graphicData uri="http://schemas.openxmlformats.org/drawingml/2006/picture">
                 <pic:pic xmlns:pic="http://schemas.openxmlformats.org/drawingml/2006/picture">
                   <pic:nvPicPr>
-                    <pic:cNvPr id="0" name="Picture 3" descr="C:\Users\Ncef\Pictures\RPLLT 02\3.png"/>
+                    <pic:cNvPr id="0" name="Picture 11" descr="C:\Users\Ncef\Pictures\RPLLT 02\9.png"/>
                     <pic:cNvPicPr>
                       <a:picLocks noChangeAspect="1" noChangeArrowheads="1"/>
                     </pic:cNvPicPr>
@@ -598,7 +598,7 @@
                   <pic:spPr bwMode="auto">
                     <a:xfrm>
                       <a:off x="0" y="0"/>
-                      <a:ext cx="5100546" cy="2867657"/>
+                      <a:ext cx="5731510" cy="3222401"/>
                     </a:xfrm>
                     <a:prstGeom prst="rect">
                       <a:avLst/>
@@ -655,8 +655,8 @@
         </w:rPr>
         <w:drawing>
           <wp:inline distT="0" distB="0" distL="0" distR="0">
-            <wp:extent cx="4657725" cy="2571942"/>
-            <wp:effectExtent l="19050" t="0" r="0" b="0"/>
+            <wp:extent cx="4088141" cy="2257425"/>
+            <wp:effectExtent l="19050" t="0" r="7609" b="0"/>
             <wp:docPr id="5" name="Picture 4" descr="C:\Users\Ncef\Pictures\RPLLT 02\4.PNG"/>
             <wp:cNvGraphicFramePr>
               <a:graphicFrameLocks xmlns:a="http://schemas.openxmlformats.org/drawingml/2006/main" noChangeAspect="1"/>
@@ -680,7 +680,7 @@
                   <pic:spPr bwMode="auto">
                     <a:xfrm>
                       <a:off x="0" y="0"/>
-                      <a:ext cx="4664370" cy="2575612"/>
+                      <a:ext cx="4094280" cy="2260815"/>
                     </a:xfrm>
                     <a:prstGeom prst="rect">
                       <a:avLst/>
@@ -735,10 +735,9 @@
           <w:szCs w:val="24"/>
           <w:lang w:eastAsia="id-ID"/>
         </w:rPr>
-        <w:lastRenderedPageBreak/>
         <w:drawing>
           <wp:inline distT="0" distB="0" distL="0" distR="0">
-            <wp:extent cx="4895850" cy="2665245"/>
+            <wp:extent cx="4024239" cy="2190750"/>
             <wp:effectExtent l="19050" t="0" r="0" b="0"/>
             <wp:docPr id="6" name="Picture 5" descr="C:\Users\Ncef\Pictures\RPLLT 02\5.PNG"/>
             <wp:cNvGraphicFramePr>
@@ -763,7 +762,7 @@
                   <pic:spPr bwMode="auto">
                     <a:xfrm>
                       <a:off x="0" y="0"/>
-                      <a:ext cx="4895850" cy="2665245"/>
+                      <a:ext cx="4024239" cy="2190750"/>
                     </a:xfrm>
                     <a:prstGeom prst="rect">
                       <a:avLst/>
@@ -800,6 +799,7 @@
           <w:rFonts w:cs="Times New Roman"/>
           <w:szCs w:val="24"/>
         </w:rPr>
+        <w:lastRenderedPageBreak/>
         <w:t>Kemudian ketik git config –global user.email “nama email”, lalu enter</w:t>
       </w:r>
       <w:r>
@@ -827,9 +827,9 @@
         </w:rPr>
         <w:drawing>
           <wp:inline distT="0" distB="0" distL="0" distR="0">
-            <wp:extent cx="4962525" cy="2734792"/>
-            <wp:effectExtent l="19050" t="0" r="9525" b="0"/>
-            <wp:docPr id="7" name="Picture 6" descr="C:\Users\Ncef\Pictures\RPLLT 02\6.PNG"/>
+            <wp:extent cx="4143691" cy="2286000"/>
+            <wp:effectExtent l="19050" t="0" r="9209" b="0"/>
+            <wp:docPr id="14" name="Picture 3" descr="C:\Users\Ncef\Pictures\RPLLT 02\1.PNG"/>
             <wp:cNvGraphicFramePr>
               <a:graphicFrameLocks xmlns:a="http://schemas.openxmlformats.org/drawingml/2006/main" noChangeAspect="1"/>
             </wp:cNvGraphicFramePr>
@@ -837,7 +837,7 @@
               <a:graphicData uri="http://schemas.openxmlformats.org/drawingml/2006/picture">
                 <pic:pic xmlns:pic="http://schemas.openxmlformats.org/drawingml/2006/picture">
                   <pic:nvPicPr>
-                    <pic:cNvPr id="0" name="Picture 6" descr="C:\Users\Ncef\Pictures\RPLLT 02\6.PNG"/>
+                    <pic:cNvPr id="0" name="Picture 3" descr="C:\Users\Ncef\Pictures\RPLLT 02\1.PNG"/>
                     <pic:cNvPicPr>
                       <a:picLocks noChangeAspect="1" noChangeArrowheads="1"/>
                     </pic:cNvPicPr>
@@ -852,7 +852,7 @@
                   <pic:spPr bwMode="auto">
                     <a:xfrm>
                       <a:off x="0" y="0"/>
-                      <a:ext cx="4962525" cy="2734792"/>
+                      <a:ext cx="4146297" cy="2287438"/>
                     </a:xfrm>
                     <a:prstGeom prst="rect">
                       <a:avLst/>
@@ -942,12 +942,11 @@
           <w:szCs w:val="24"/>
           <w:lang w:eastAsia="id-ID"/>
         </w:rPr>
-        <w:lastRenderedPageBreak/>
         <w:drawing>
           <wp:inline distT="0" distB="0" distL="0" distR="0">
-            <wp:extent cx="4895850" cy="2706249"/>
+            <wp:extent cx="4114800" cy="2265218"/>
             <wp:effectExtent l="19050" t="0" r="0" b="0"/>
-            <wp:docPr id="8" name="Picture 7" descr="C:\Users\Ncef\Pictures\RPLLT 02\7.PNG"/>
+            <wp:docPr id="15" name="Picture 4" descr="C:\Users\Ncef\Pictures\RPLLT 02\2.PNG"/>
             <wp:cNvGraphicFramePr>
               <a:graphicFrameLocks xmlns:a="http://schemas.openxmlformats.org/drawingml/2006/main" noChangeAspect="1"/>
             </wp:cNvGraphicFramePr>
@@ -955,7 +954,7 @@
               <a:graphicData uri="http://schemas.openxmlformats.org/drawingml/2006/picture">
                 <pic:pic xmlns:pic="http://schemas.openxmlformats.org/drawingml/2006/picture">
                   <pic:nvPicPr>
-                    <pic:cNvPr id="0" name="Picture 7" descr="C:\Users\Ncef\Pictures\RPLLT 02\7.PNG"/>
+                    <pic:cNvPr id="0" name="Picture 4" descr="C:\Users\Ncef\Pictures\RPLLT 02\2.PNG"/>
                     <pic:cNvPicPr>
                       <a:picLocks noChangeAspect="1" noChangeArrowheads="1"/>
                     </pic:cNvPicPr>
@@ -970,7 +969,7 @@
                   <pic:spPr bwMode="auto">
                     <a:xfrm>
                       <a:off x="0" y="0"/>
-                      <a:ext cx="4895850" cy="2706249"/>
+                      <a:ext cx="4119409" cy="2267755"/>
                     </a:xfrm>
                     <a:prstGeom prst="rect">
                       <a:avLst/>
@@ -1064,9 +1063,9 @@
         </w:rPr>
         <w:drawing>
           <wp:inline distT="0" distB="0" distL="0" distR="0">
-            <wp:extent cx="4972050" cy="2732538"/>
+            <wp:extent cx="3947292" cy="2181225"/>
             <wp:effectExtent l="19050" t="0" r="0" b="0"/>
-            <wp:docPr id="9" name="Picture 8" descr="C:\Users\Ncef\Pictures\RPLLT 02\8.PNG"/>
+            <wp:docPr id="16" name="Picture 5" descr="C:\Users\Ncef\Pictures\RPLLT 02\3.PNG"/>
             <wp:cNvGraphicFramePr>
               <a:graphicFrameLocks xmlns:a="http://schemas.openxmlformats.org/drawingml/2006/main" noChangeAspect="1"/>
             </wp:cNvGraphicFramePr>
@@ -1074,7 +1073,7 @@
               <a:graphicData uri="http://schemas.openxmlformats.org/drawingml/2006/picture">
                 <pic:pic xmlns:pic="http://schemas.openxmlformats.org/drawingml/2006/picture">
                   <pic:nvPicPr>
-                    <pic:cNvPr id="0" name="Picture 8" descr="C:\Users\Ncef\Pictures\RPLLT 02\8.PNG"/>
+                    <pic:cNvPr id="0" name="Picture 5" descr="C:\Users\Ncef\Pictures\RPLLT 02\3.PNG"/>
                     <pic:cNvPicPr>
                       <a:picLocks noChangeAspect="1" noChangeArrowheads="1"/>
                     </pic:cNvPicPr>
@@ -1089,7 +1088,7 @@
                   <pic:spPr bwMode="auto">
                     <a:xfrm>
                       <a:off x="0" y="0"/>
-                      <a:ext cx="4972050" cy="2732538"/>
+                      <a:ext cx="3947292" cy="2181225"/>
                     </a:xfrm>
                     <a:prstGeom prst="rect">
                       <a:avLst/>
@@ -1161,9 +1160,9 @@
         <w:lastRenderedPageBreak/>
         <w:drawing>
           <wp:inline distT="0" distB="0" distL="0" distR="0">
-            <wp:extent cx="4972050" cy="2740895"/>
+            <wp:extent cx="3962400" cy="2185000"/>
             <wp:effectExtent l="19050" t="0" r="0" b="0"/>
-            <wp:docPr id="10" name="Picture 9" descr="C:\Users\Ncef\Pictures\RPLLT 02\9.2.PNG"/>
+            <wp:docPr id="17" name="Picture 6" descr="C:\Users\Ncef\Pictures\RPLLT 02\4.PNG"/>
             <wp:cNvGraphicFramePr>
               <a:graphicFrameLocks xmlns:a="http://schemas.openxmlformats.org/drawingml/2006/main" noChangeAspect="1"/>
             </wp:cNvGraphicFramePr>
@@ -1171,7 +1170,7 @@
               <a:graphicData uri="http://schemas.openxmlformats.org/drawingml/2006/picture">
                 <pic:pic xmlns:pic="http://schemas.openxmlformats.org/drawingml/2006/picture">
                   <pic:nvPicPr>
-                    <pic:cNvPr id="0" name="Picture 9" descr="C:\Users\Ncef\Pictures\RPLLT 02\9.2.PNG"/>
+                    <pic:cNvPr id="0" name="Picture 6" descr="C:\Users\Ncef\Pictures\RPLLT 02\4.PNG"/>
                     <pic:cNvPicPr>
                       <a:picLocks noChangeAspect="1" noChangeArrowheads="1"/>
                     </pic:cNvPicPr>
@@ -1186,7 +1185,7 @@
                   <pic:spPr bwMode="auto">
                     <a:xfrm>
                       <a:off x="0" y="0"/>
-                      <a:ext cx="4972050" cy="2740895"/>
+                      <a:ext cx="3962400" cy="2185000"/>
                     </a:xfrm>
                     <a:prstGeom prst="rect">
                       <a:avLst/>
@@ -1257,9 +1256,9 @@
         </w:rPr>
         <w:drawing>
           <wp:inline distT="0" distB="0" distL="0" distR="0">
-            <wp:extent cx="5076825" cy="2806285"/>
-            <wp:effectExtent l="19050" t="0" r="9525" b="0"/>
-            <wp:docPr id="11" name="Picture 10" descr="C:\Users\Ncef\Pictures\RPLLT 02\10.PNG"/>
+            <wp:extent cx="3962400" cy="2187298"/>
+            <wp:effectExtent l="19050" t="0" r="0" b="0"/>
+            <wp:docPr id="18" name="Picture 7" descr="C:\Users\Ncef\Pictures\RPLLT 02\5.PNG"/>
             <wp:cNvGraphicFramePr>
               <a:graphicFrameLocks xmlns:a="http://schemas.openxmlformats.org/drawingml/2006/main" noChangeAspect="1"/>
             </wp:cNvGraphicFramePr>
@@ -1267,7 +1266,7 @@
               <a:graphicData uri="http://schemas.openxmlformats.org/drawingml/2006/picture">
                 <pic:pic xmlns:pic="http://schemas.openxmlformats.org/drawingml/2006/picture">
                   <pic:nvPicPr>
-                    <pic:cNvPr id="0" name="Picture 10" descr="C:\Users\Ncef\Pictures\RPLLT 02\10.PNG"/>
+                    <pic:cNvPr id="0" name="Picture 7" descr="C:\Users\Ncef\Pictures\RPLLT 02\5.PNG"/>
                     <pic:cNvPicPr>
                       <a:picLocks noChangeAspect="1" noChangeArrowheads="1"/>
                     </pic:cNvPicPr>
@@ -1282,7 +1281,7 @@
                   <pic:spPr bwMode="auto">
                     <a:xfrm>
                       <a:off x="0" y="0"/>
-                      <a:ext cx="5076825" cy="2806285"/>
+                      <a:ext cx="3962400" cy="2187298"/>
                     </a:xfrm>
                     <a:prstGeom prst="rect">
                       <a:avLst/>
@@ -1339,6 +1338,99 @@
     <w:p>
       <w:pPr>
         <w:pStyle w:val="ListParagraph"/>
+        <w:rPr>
+          <w:rFonts w:cs="Times New Roman"/>
+          <w:szCs w:val="24"/>
+        </w:rPr>
+      </w:pPr>
+      <w:r>
+        <w:rPr>
+          <w:rFonts w:cs="Times New Roman"/>
+          <w:noProof/>
+          <w:szCs w:val="24"/>
+          <w:lang w:eastAsia="id-ID"/>
+        </w:rPr>
+        <w:drawing>
+          <wp:inline distT="0" distB="0" distL="0" distR="0">
+            <wp:extent cx="3962400" cy="2204293"/>
+            <wp:effectExtent l="19050" t="0" r="0" b="0"/>
+            <wp:docPr id="19" name="Picture 8" descr="C:\Users\Ncef\Pictures\RPLLT 02\6.PNG"/>
+            <wp:cNvGraphicFramePr>
+              <a:graphicFrameLocks xmlns:a="http://schemas.openxmlformats.org/drawingml/2006/main" noChangeAspect="1"/>
+            </wp:cNvGraphicFramePr>
+            <a:graphic xmlns:a="http://schemas.openxmlformats.org/drawingml/2006/main">
+              <a:graphicData uri="http://schemas.openxmlformats.org/drawingml/2006/picture">
+                <pic:pic xmlns:pic="http://schemas.openxmlformats.org/drawingml/2006/picture">
+                  <pic:nvPicPr>
+                    <pic:cNvPr id="0" name="Picture 8" descr="C:\Users\Ncef\Pictures\RPLLT 02\6.PNG"/>
+                    <pic:cNvPicPr>
+                      <a:picLocks noChangeAspect="1" noChangeArrowheads="1"/>
+                    </pic:cNvPicPr>
+                  </pic:nvPicPr>
+                  <pic:blipFill>
+                    <a:blip r:embed="rId16" cstate="print"/>
+                    <a:srcRect/>
+                    <a:stretch>
+                      <a:fillRect/>
+                    </a:stretch>
+                  </pic:blipFill>
+                  <pic:spPr bwMode="auto">
+                    <a:xfrm>
+                      <a:off x="0" y="0"/>
+                      <a:ext cx="3962400" cy="2204293"/>
+                    </a:xfrm>
+                    <a:prstGeom prst="rect">
+                      <a:avLst/>
+                    </a:prstGeom>
+                    <a:noFill/>
+                    <a:ln w="9525">
+                      <a:noFill/>
+                      <a:miter lim="800000"/>
+                      <a:headEnd/>
+                      <a:tailEnd/>
+                    </a:ln>
+                  </pic:spPr>
+                </pic:pic>
+              </a:graphicData>
+            </a:graphic>
+          </wp:inline>
+        </w:drawing>
+      </w:r>
+    </w:p>
+    <w:p>
+      <w:pPr>
+        <w:pStyle w:val="ListParagraph"/>
+        <w:rPr>
+          <w:rFonts w:cs="Times New Roman"/>
+          <w:szCs w:val="24"/>
+        </w:rPr>
+      </w:pPr>
+      <w:r>
+        <w:rPr>
+          <w:rFonts w:cs="Times New Roman"/>
+          <w:szCs w:val="24"/>
+        </w:rPr>
+        <w:t>File ms.word terdapat 2 yang sama dikarenakan file ms.word sedang dibuka dan ikut ter-</w:t>
+      </w:r>
+      <w:r>
+        <w:rPr>
+          <w:rFonts w:cs="Times New Roman"/>
+          <w:i/>
+          <w:szCs w:val="24"/>
+        </w:rPr>
+        <w:t>commit</w:t>
+      </w:r>
+      <w:r>
+        <w:rPr>
+          <w:rFonts w:cs="Times New Roman"/>
+          <w:szCs w:val="24"/>
+        </w:rPr>
+        <w:t>. Lalu tanda merah ditujukan untuk pemberitahuan bahwa file yang terupdate hanya bisa di commit jika melalui branch yang dibuat khusus untuk edit file.</w:t>
+      </w:r>
+    </w:p>
+    <w:p>
+      <w:pPr>
+        <w:pStyle w:val="ListParagraph"/>
         <w:numPr>
           <w:ilvl w:val="0"/>
           <w:numId w:val="3"/>
@@ -1354,6 +1446,1033 @@
           <w:szCs w:val="24"/>
         </w:rPr>
         <w:t>Kemudian ketik perintah git commit –m “Commit pertama baru mencapai add”</w:t>
+      </w:r>
+      <w:r>
+        <w:rPr>
+          <w:rFonts w:cs="Times New Roman"/>
+          <w:szCs w:val="24"/>
+        </w:rPr>
+        <w:t xml:space="preserve"> </w:t>
+      </w:r>
+      <w:r>
+        <w:rPr>
+          <w:rFonts w:cs="Times New Roman"/>
+          <w:szCs w:val="24"/>
+        </w:rPr>
+        <w:sym w:font="Wingdings" w:char="F0E0"/>
+      </w:r>
+      <w:r>
+        <w:rPr>
+          <w:rFonts w:cs="Times New Roman"/>
+          <w:szCs w:val="24"/>
+        </w:rPr>
+        <w:t xml:space="preserve"> tekan enter.</w:t>
+      </w:r>
+    </w:p>
+    <w:p>
+      <w:pPr>
+        <w:pStyle w:val="ListParagraph"/>
+        <w:rPr>
+          <w:rFonts w:cs="Times New Roman"/>
+          <w:szCs w:val="24"/>
+        </w:rPr>
+      </w:pPr>
+      <w:r>
+        <w:rPr>
+          <w:rFonts w:cs="Times New Roman"/>
+          <w:noProof/>
+          <w:szCs w:val="24"/>
+          <w:lang w:eastAsia="id-ID"/>
+        </w:rPr>
+        <w:lastRenderedPageBreak/>
+        <w:drawing>
+          <wp:inline distT="0" distB="0" distL="0" distR="0">
+            <wp:extent cx="3810000" cy="2106706"/>
+            <wp:effectExtent l="19050" t="0" r="0" b="0"/>
+            <wp:docPr id="20" name="Picture 9" descr="C:\Users\Ncef\Pictures\RPLLT 02\7.PNG"/>
+            <wp:cNvGraphicFramePr>
+              <a:graphicFrameLocks xmlns:a="http://schemas.openxmlformats.org/drawingml/2006/main" noChangeAspect="1"/>
+            </wp:cNvGraphicFramePr>
+            <a:graphic xmlns:a="http://schemas.openxmlformats.org/drawingml/2006/main">
+              <a:graphicData uri="http://schemas.openxmlformats.org/drawingml/2006/picture">
+                <pic:pic xmlns:pic="http://schemas.openxmlformats.org/drawingml/2006/picture">
+                  <pic:nvPicPr>
+                    <pic:cNvPr id="0" name="Picture 9" descr="C:\Users\Ncef\Pictures\RPLLT 02\7.PNG"/>
+                    <pic:cNvPicPr>
+                      <a:picLocks noChangeAspect="1" noChangeArrowheads="1"/>
+                    </pic:cNvPicPr>
+                  </pic:nvPicPr>
+                  <pic:blipFill>
+                    <a:blip r:embed="rId17" cstate="print"/>
+                    <a:srcRect/>
+                    <a:stretch>
+                      <a:fillRect/>
+                    </a:stretch>
+                  </pic:blipFill>
+                  <pic:spPr bwMode="auto">
+                    <a:xfrm>
+                      <a:off x="0" y="0"/>
+                      <a:ext cx="3810000" cy="2106706"/>
+                    </a:xfrm>
+                    <a:prstGeom prst="rect">
+                      <a:avLst/>
+                    </a:prstGeom>
+                    <a:noFill/>
+                    <a:ln w="9525">
+                      <a:noFill/>
+                      <a:miter lim="800000"/>
+                      <a:headEnd/>
+                      <a:tailEnd/>
+                    </a:ln>
+                  </pic:spPr>
+                </pic:pic>
+              </a:graphicData>
+            </a:graphic>
+          </wp:inline>
+        </w:drawing>
+      </w:r>
+    </w:p>
+    <w:p>
+      <w:pPr>
+        <w:pStyle w:val="ListParagraph"/>
+        <w:numPr>
+          <w:ilvl w:val="0"/>
+          <w:numId w:val="3"/>
+        </w:numPr>
+        <w:rPr>
+          <w:rFonts w:cs="Times New Roman"/>
+          <w:szCs w:val="24"/>
+        </w:rPr>
+      </w:pPr>
+      <w:r>
+        <w:rPr>
+          <w:rFonts w:cs="Times New Roman"/>
+          <w:szCs w:val="24"/>
+        </w:rPr>
+        <w:t xml:space="preserve">Lalu ketik perintah git push origin master </w:t>
+      </w:r>
+      <w:r>
+        <w:rPr>
+          <w:rFonts w:cs="Times New Roman"/>
+          <w:szCs w:val="24"/>
+        </w:rPr>
+        <w:sym w:font="Wingdings" w:char="F0E0"/>
+      </w:r>
+      <w:r>
+        <w:rPr>
+          <w:rFonts w:cs="Times New Roman"/>
+          <w:szCs w:val="24"/>
+        </w:rPr>
+        <w:t xml:space="preserve"> tekan enter. sehingga muncul gambar seperti berikut.</w:t>
+      </w:r>
+    </w:p>
+    <w:p>
+      <w:pPr>
+        <w:pStyle w:val="ListParagraph"/>
+        <w:rPr>
+          <w:rFonts w:cs="Times New Roman"/>
+          <w:szCs w:val="24"/>
+        </w:rPr>
+      </w:pPr>
+      <w:r>
+        <w:rPr>
+          <w:rFonts w:cs="Times New Roman"/>
+          <w:noProof/>
+          <w:szCs w:val="24"/>
+          <w:lang w:eastAsia="id-ID"/>
+        </w:rPr>
+        <w:drawing>
+          <wp:inline distT="0" distB="0" distL="0" distR="0">
+            <wp:extent cx="3886200" cy="2122714"/>
+            <wp:effectExtent l="19050" t="0" r="0" b="0"/>
+            <wp:docPr id="21" name="Picture 10" descr="C:\Users\Ncef\Pictures\RPLLT 02\8.PNG"/>
+            <wp:cNvGraphicFramePr>
+              <a:graphicFrameLocks xmlns:a="http://schemas.openxmlformats.org/drawingml/2006/main" noChangeAspect="1"/>
+            </wp:cNvGraphicFramePr>
+            <a:graphic xmlns:a="http://schemas.openxmlformats.org/drawingml/2006/main">
+              <a:graphicData uri="http://schemas.openxmlformats.org/drawingml/2006/picture">
+                <pic:pic xmlns:pic="http://schemas.openxmlformats.org/drawingml/2006/picture">
+                  <pic:nvPicPr>
+                    <pic:cNvPr id="0" name="Picture 10" descr="C:\Users\Ncef\Pictures\RPLLT 02\8.PNG"/>
+                    <pic:cNvPicPr>
+                      <a:picLocks noChangeAspect="1" noChangeArrowheads="1"/>
+                    </pic:cNvPicPr>
+                  </pic:nvPicPr>
+                  <pic:blipFill>
+                    <a:blip r:embed="rId18" cstate="print"/>
+                    <a:srcRect/>
+                    <a:stretch>
+                      <a:fillRect/>
+                    </a:stretch>
+                  </pic:blipFill>
+                  <pic:spPr bwMode="auto">
+                    <a:xfrm>
+                      <a:off x="0" y="0"/>
+                      <a:ext cx="3886200" cy="2122714"/>
+                    </a:xfrm>
+                    <a:prstGeom prst="rect">
+                      <a:avLst/>
+                    </a:prstGeom>
+                    <a:noFill/>
+                    <a:ln w="9525">
+                      <a:noFill/>
+                      <a:miter lim="800000"/>
+                      <a:headEnd/>
+                      <a:tailEnd/>
+                    </a:ln>
+                  </pic:spPr>
+                </pic:pic>
+              </a:graphicData>
+            </a:graphic>
+          </wp:inline>
+        </w:drawing>
+      </w:r>
+    </w:p>
+    <w:p>
+      <w:pPr>
+        <w:pStyle w:val="ListParagraph"/>
+        <w:numPr>
+          <w:ilvl w:val="0"/>
+          <w:numId w:val="3"/>
+        </w:numPr>
+        <w:rPr>
+          <w:rFonts w:cs="Times New Roman"/>
+          <w:szCs w:val="24"/>
+        </w:rPr>
+      </w:pPr>
+      <w:r>
+        <w:rPr>
+          <w:rFonts w:cs="Times New Roman"/>
+          <w:szCs w:val="24"/>
+        </w:rPr>
+        <w:t>File telah terupload ke repository yang telah dibuat pertama kali. Silahkan refresh ulang sehingga file terdaftar seperti gambar berikut.</w:t>
+      </w:r>
+    </w:p>
+    <w:p>
+      <w:pPr>
+        <w:pStyle w:val="ListParagraph"/>
+        <w:rPr>
+          <w:rFonts w:cs="Times New Roman"/>
+          <w:szCs w:val="24"/>
+        </w:rPr>
+      </w:pPr>
+      <w:r>
+        <w:rPr>
+          <w:rFonts w:cs="Times New Roman"/>
+          <w:noProof/>
+          <w:szCs w:val="24"/>
+          <w:lang w:eastAsia="id-ID"/>
+        </w:rPr>
+        <w:drawing>
+          <wp:inline distT="0" distB="0" distL="0" distR="0">
+            <wp:extent cx="5731510" cy="3222401"/>
+            <wp:effectExtent l="19050" t="0" r="2540" b="0"/>
+            <wp:docPr id="24" name="Picture 12" descr="C:\Users\Ncef\Pictures\RPLLT 02\9.1.png"/>
+            <wp:cNvGraphicFramePr>
+              <a:graphicFrameLocks xmlns:a="http://schemas.openxmlformats.org/drawingml/2006/main" noChangeAspect="1"/>
+            </wp:cNvGraphicFramePr>
+            <a:graphic xmlns:a="http://schemas.openxmlformats.org/drawingml/2006/main">
+              <a:graphicData uri="http://schemas.openxmlformats.org/drawingml/2006/picture">
+                <pic:pic xmlns:pic="http://schemas.openxmlformats.org/drawingml/2006/picture">
+                  <pic:nvPicPr>
+                    <pic:cNvPr id="0" name="Picture 12" descr="C:\Users\Ncef\Pictures\RPLLT 02\9.1.png"/>
+                    <pic:cNvPicPr>
+                      <a:picLocks noChangeAspect="1" noChangeArrowheads="1"/>
+                    </pic:cNvPicPr>
+                  </pic:nvPicPr>
+                  <pic:blipFill>
+                    <a:blip r:embed="rId19" cstate="print"/>
+                    <a:srcRect/>
+                    <a:stretch>
+                      <a:fillRect/>
+                    </a:stretch>
+                  </pic:blipFill>
+                  <pic:spPr bwMode="auto">
+                    <a:xfrm>
+                      <a:off x="0" y="0"/>
+                      <a:ext cx="5731510" cy="3222401"/>
+                    </a:xfrm>
+                    <a:prstGeom prst="rect">
+                      <a:avLst/>
+                    </a:prstGeom>
+                    <a:noFill/>
+                    <a:ln w="9525">
+                      <a:noFill/>
+                      <a:miter lim="800000"/>
+                      <a:headEnd/>
+                      <a:tailEnd/>
+                    </a:ln>
+                  </pic:spPr>
+                </pic:pic>
+              </a:graphicData>
+            </a:graphic>
+          </wp:inline>
+        </w:drawing>
+      </w:r>
+    </w:p>
+    <w:p>
+      <w:pPr>
+        <w:pStyle w:val="ListParagraph"/>
+        <w:numPr>
+          <w:ilvl w:val="0"/>
+          <w:numId w:val="3"/>
+        </w:numPr>
+        <w:rPr>
+          <w:rFonts w:cs="Times New Roman"/>
+          <w:szCs w:val="24"/>
+        </w:rPr>
+      </w:pPr>
+      <w:r>
+        <w:rPr>
+          <w:rFonts w:cs="Times New Roman"/>
+          <w:szCs w:val="24"/>
+        </w:rPr>
+        <w:lastRenderedPageBreak/>
+        <w:t>Jika dilihat yang sudah di commit mencapai</w:t>
+      </w:r>
+      <w:r>
+        <w:rPr>
+          <w:rFonts w:cs="Times New Roman"/>
+          <w:szCs w:val="24"/>
+        </w:rPr>
+        <w:t xml:space="preserve"> langah ke-12 seperti gambar be</w:t>
+      </w:r>
+      <w:r>
+        <w:rPr>
+          <w:rFonts w:cs="Times New Roman"/>
+          <w:szCs w:val="24"/>
+        </w:rPr>
+        <w:t>rikut.</w:t>
+      </w:r>
+    </w:p>
+    <w:p>
+      <w:pPr>
+        <w:pStyle w:val="ListParagraph"/>
+        <w:rPr>
+          <w:rFonts w:cs="Times New Roman"/>
+          <w:szCs w:val="24"/>
+        </w:rPr>
+      </w:pPr>
+      <w:r>
+        <w:rPr>
+          <w:rFonts w:cs="Times New Roman"/>
+          <w:noProof/>
+          <w:szCs w:val="24"/>
+          <w:lang w:eastAsia="id-ID"/>
+        </w:rPr>
+        <w:drawing>
+          <wp:inline distT="0" distB="0" distL="0" distR="0">
+            <wp:extent cx="5731510" cy="3222401"/>
+            <wp:effectExtent l="19050" t="0" r="2540" b="0"/>
+            <wp:docPr id="27" name="Picture 15" descr="C:\Users\Ncef\Pictures\RPLLT 02\10.png"/>
+            <wp:cNvGraphicFramePr>
+              <a:graphicFrameLocks xmlns:a="http://schemas.openxmlformats.org/drawingml/2006/main" noChangeAspect="1"/>
+            </wp:cNvGraphicFramePr>
+            <a:graphic xmlns:a="http://schemas.openxmlformats.org/drawingml/2006/main">
+              <a:graphicData uri="http://schemas.openxmlformats.org/drawingml/2006/picture">
+                <pic:pic xmlns:pic="http://schemas.openxmlformats.org/drawingml/2006/picture">
+                  <pic:nvPicPr>
+                    <pic:cNvPr id="0" name="Picture 15" descr="C:\Users\Ncef\Pictures\RPLLT 02\10.png"/>
+                    <pic:cNvPicPr>
+                      <a:picLocks noChangeAspect="1" noChangeArrowheads="1"/>
+                    </pic:cNvPicPr>
+                  </pic:nvPicPr>
+                  <pic:blipFill>
+                    <a:blip r:embed="rId20" cstate="print"/>
+                    <a:srcRect/>
+                    <a:stretch>
+                      <a:fillRect/>
+                    </a:stretch>
+                  </pic:blipFill>
+                  <pic:spPr bwMode="auto">
+                    <a:xfrm>
+                      <a:off x="0" y="0"/>
+                      <a:ext cx="5731510" cy="3222401"/>
+                    </a:xfrm>
+                    <a:prstGeom prst="rect">
+                      <a:avLst/>
+                    </a:prstGeom>
+                    <a:noFill/>
+                    <a:ln w="9525">
+                      <a:noFill/>
+                      <a:miter lim="800000"/>
+                      <a:headEnd/>
+                      <a:tailEnd/>
+                    </a:ln>
+                  </pic:spPr>
+                </pic:pic>
+              </a:graphicData>
+            </a:graphic>
+          </wp:inline>
+        </w:drawing>
+      </w:r>
+    </w:p>
+    <w:p>
+      <w:pPr>
+        <w:pStyle w:val="ListParagraph"/>
+        <w:numPr>
+          <w:ilvl w:val="0"/>
+          <w:numId w:val="3"/>
+        </w:numPr>
+        <w:rPr>
+          <w:rFonts w:cs="Times New Roman"/>
+          <w:szCs w:val="24"/>
+        </w:rPr>
+      </w:pPr>
+      <w:r>
+        <w:rPr>
+          <w:rFonts w:cs="Times New Roman"/>
+          <w:szCs w:val="24"/>
+        </w:rPr>
+        <w:t xml:space="preserve">Dikarenakan document telah mencapai langkah 16 maka document yang tadi telah di push perlu diupdate terlebih dahulu dengan </w:t>
+      </w:r>
+      <w:r>
+        <w:rPr>
+          <w:rFonts w:cs="Times New Roman"/>
+          <w:szCs w:val="24"/>
+        </w:rPr>
+        <w:t xml:space="preserve">membuat cabang baru atau dikenal metodenya dengan nama branching dan merge dengan langkah yaitu buat cabang baru dengan ketik perintah </w:t>
+      </w:r>
+      <w:r>
+        <w:rPr>
+          <w:rFonts w:cs="Times New Roman"/>
+          <w:b/>
+          <w:szCs w:val="24"/>
+        </w:rPr>
+        <w:t>git branch nama branch kita</w:t>
+      </w:r>
+      <w:r>
+        <w:rPr>
+          <w:rFonts w:cs="Times New Roman"/>
+          <w:b/>
+          <w:szCs w:val="24"/>
+        </w:rPr>
+        <w:t xml:space="preserve"> </w:t>
+      </w:r>
+      <w:r>
+        <w:rPr>
+          <w:rFonts w:cs="Times New Roman"/>
+          <w:b/>
+          <w:szCs w:val="24"/>
+        </w:rPr>
+        <w:sym w:font="Wingdings" w:char="F0E0"/>
+      </w:r>
+      <w:r>
+        <w:rPr>
+          <w:rFonts w:cs="Times New Roman"/>
+          <w:b/>
+          <w:szCs w:val="24"/>
+        </w:rPr>
+        <w:t xml:space="preserve"> </w:t>
+      </w:r>
+      <w:r>
+        <w:rPr>
+          <w:rFonts w:cs="Times New Roman"/>
+          <w:szCs w:val="24"/>
+        </w:rPr>
+        <w:t>tekan enter</w:t>
+      </w:r>
+      <w:r>
+        <w:rPr>
+          <w:rFonts w:cs="Times New Roman"/>
+          <w:szCs w:val="24"/>
+        </w:rPr>
+        <w:t>.</w:t>
+      </w:r>
+    </w:p>
+    <w:p>
+      <w:pPr>
+        <w:pStyle w:val="ListParagraph"/>
+        <w:rPr>
+          <w:rFonts w:cs="Times New Roman"/>
+          <w:szCs w:val="24"/>
+        </w:rPr>
+      </w:pPr>
+      <w:r>
+        <w:rPr>
+          <w:rFonts w:cs="Times New Roman"/>
+          <w:noProof/>
+          <w:szCs w:val="24"/>
+          <w:lang w:eastAsia="id-ID"/>
+        </w:rPr>
+        <w:drawing>
+          <wp:inline distT="0" distB="0" distL="0" distR="0">
+            <wp:extent cx="4108789" cy="2257425"/>
+            <wp:effectExtent l="19050" t="0" r="6011" b="0"/>
+            <wp:docPr id="28" name="Picture 16" descr="C:\Users\Ncef\Pictures\RPLLT 02\11.PNG"/>
+            <wp:cNvGraphicFramePr>
+              <a:graphicFrameLocks xmlns:a="http://schemas.openxmlformats.org/drawingml/2006/main" noChangeAspect="1"/>
+            </wp:cNvGraphicFramePr>
+            <a:graphic xmlns:a="http://schemas.openxmlformats.org/drawingml/2006/main">
+              <a:graphicData uri="http://schemas.openxmlformats.org/drawingml/2006/picture">
+                <pic:pic xmlns:pic="http://schemas.openxmlformats.org/drawingml/2006/picture">
+                  <pic:nvPicPr>
+                    <pic:cNvPr id="0" name="Picture 16" descr="C:\Users\Ncef\Pictures\RPLLT 02\11.PNG"/>
+                    <pic:cNvPicPr>
+                      <a:picLocks noChangeAspect="1" noChangeArrowheads="1"/>
+                    </pic:cNvPicPr>
+                  </pic:nvPicPr>
+                  <pic:blipFill>
+                    <a:blip r:embed="rId21" cstate="print"/>
+                    <a:srcRect/>
+                    <a:stretch>
+                      <a:fillRect/>
+                    </a:stretch>
+                  </pic:blipFill>
+                  <pic:spPr bwMode="auto">
+                    <a:xfrm>
+                      <a:off x="0" y="0"/>
+                      <a:ext cx="4108789" cy="2257425"/>
+                    </a:xfrm>
+                    <a:prstGeom prst="rect">
+                      <a:avLst/>
+                    </a:prstGeom>
+                    <a:noFill/>
+                    <a:ln w="9525">
+                      <a:noFill/>
+                      <a:miter lim="800000"/>
+                      <a:headEnd/>
+                      <a:tailEnd/>
+                    </a:ln>
+                  </pic:spPr>
+                </pic:pic>
+              </a:graphicData>
+            </a:graphic>
+          </wp:inline>
+        </w:drawing>
+      </w:r>
+    </w:p>
+    <w:p>
+      <w:pPr>
+        <w:pStyle w:val="ListParagraph"/>
+        <w:numPr>
+          <w:ilvl w:val="0"/>
+          <w:numId w:val="3"/>
+        </w:numPr>
+        <w:rPr>
+          <w:rFonts w:cs="Times New Roman"/>
+          <w:szCs w:val="24"/>
+        </w:rPr>
+      </w:pPr>
+      <w:r>
+        <w:rPr>
+          <w:rFonts w:cs="Times New Roman"/>
+          <w:szCs w:val="24"/>
+        </w:rPr>
+        <w:t xml:space="preserve">Kemudian ketik perintah git checkout master </w:t>
+      </w:r>
+      <w:r>
+        <w:rPr>
+          <w:rFonts w:cs="Times New Roman"/>
+          <w:szCs w:val="24"/>
+        </w:rPr>
+        <w:sym w:font="Wingdings" w:char="F0E0"/>
+      </w:r>
+      <w:r>
+        <w:rPr>
+          <w:rFonts w:cs="Times New Roman"/>
+          <w:szCs w:val="24"/>
+        </w:rPr>
+        <w:t xml:space="preserve"> tekan enter.</w:t>
+      </w:r>
+    </w:p>
+    <w:p>
+      <w:pPr>
+        <w:pStyle w:val="ListParagraph"/>
+        <w:rPr>
+          <w:rFonts w:cs="Times New Roman"/>
+          <w:szCs w:val="24"/>
+        </w:rPr>
+      </w:pPr>
+      <w:r>
+        <w:rPr>
+          <w:rFonts w:cs="Times New Roman"/>
+          <w:noProof/>
+          <w:szCs w:val="24"/>
+          <w:lang w:eastAsia="id-ID"/>
+        </w:rPr>
+        <w:lastRenderedPageBreak/>
+        <w:drawing>
+          <wp:inline distT="0" distB="0" distL="0" distR="0">
+            <wp:extent cx="4109085" cy="2258270"/>
+            <wp:effectExtent l="19050" t="0" r="5715" b="0"/>
+            <wp:docPr id="29" name="Picture 17" descr="C:\Users\Ncef\Pictures\RPLLT 02\12.PNG"/>
+            <wp:cNvGraphicFramePr>
+              <a:graphicFrameLocks xmlns:a="http://schemas.openxmlformats.org/drawingml/2006/main" noChangeAspect="1"/>
+            </wp:cNvGraphicFramePr>
+            <a:graphic xmlns:a="http://schemas.openxmlformats.org/drawingml/2006/main">
+              <a:graphicData uri="http://schemas.openxmlformats.org/drawingml/2006/picture">
+                <pic:pic xmlns:pic="http://schemas.openxmlformats.org/drawingml/2006/picture">
+                  <pic:nvPicPr>
+                    <pic:cNvPr id="0" name="Picture 17" descr="C:\Users\Ncef\Pictures\RPLLT 02\12.PNG"/>
+                    <pic:cNvPicPr>
+                      <a:picLocks noChangeAspect="1" noChangeArrowheads="1"/>
+                    </pic:cNvPicPr>
+                  </pic:nvPicPr>
+                  <pic:blipFill>
+                    <a:blip r:embed="rId22" cstate="print"/>
+                    <a:srcRect/>
+                    <a:stretch>
+                      <a:fillRect/>
+                    </a:stretch>
+                  </pic:blipFill>
+                  <pic:spPr bwMode="auto">
+                    <a:xfrm>
+                      <a:off x="0" y="0"/>
+                      <a:ext cx="4109085" cy="2258270"/>
+                    </a:xfrm>
+                    <a:prstGeom prst="rect">
+                      <a:avLst/>
+                    </a:prstGeom>
+                    <a:noFill/>
+                    <a:ln w="9525">
+                      <a:noFill/>
+                      <a:miter lim="800000"/>
+                      <a:headEnd/>
+                      <a:tailEnd/>
+                    </a:ln>
+                  </pic:spPr>
+                </pic:pic>
+              </a:graphicData>
+            </a:graphic>
+          </wp:inline>
+        </w:drawing>
+      </w:r>
+    </w:p>
+    <w:p>
+      <w:pPr>
+        <w:pStyle w:val="ListParagraph"/>
+        <w:rPr>
+          <w:rFonts w:cs="Times New Roman"/>
+          <w:szCs w:val="24"/>
+        </w:rPr>
+      </w:pPr>
+      <w:r>
+        <w:rPr>
+          <w:rFonts w:cs="Times New Roman"/>
+          <w:szCs w:val="24"/>
+        </w:rPr>
+        <w:t>Namun terdapat peringatan yang menyatakan already on master yang berarti sudah berada di master sehingga penggantinya yaitu ketik perintah git checkout yadi_setiawan.</w:t>
+      </w:r>
+    </w:p>
+    <w:p>
+      <w:pPr>
+        <w:pStyle w:val="ListParagraph"/>
+        <w:numPr>
+          <w:ilvl w:val="0"/>
+          <w:numId w:val="3"/>
+        </w:numPr>
+        <w:rPr>
+          <w:rFonts w:cs="Times New Roman"/>
+          <w:szCs w:val="24"/>
+        </w:rPr>
+      </w:pPr>
+      <w:r>
+        <w:rPr>
+          <w:rFonts w:cs="Times New Roman"/>
+          <w:szCs w:val="24"/>
+        </w:rPr>
+        <w:t>Lalu ketik perintah Git add –all</w:t>
+      </w:r>
+      <w:r>
+        <w:rPr>
+          <w:rFonts w:cs="Times New Roman"/>
+          <w:szCs w:val="24"/>
+        </w:rPr>
+        <w:sym w:font="Wingdings" w:char="F0E0"/>
+      </w:r>
+      <w:r>
+        <w:rPr>
+          <w:rFonts w:cs="Times New Roman"/>
+          <w:szCs w:val="24"/>
+        </w:rPr>
+        <w:t xml:space="preserve"> tekan enter untuk menambahkan data yang telah dimodifikasi saja.</w:t>
+      </w:r>
+    </w:p>
+    <w:p>
+      <w:pPr>
+        <w:pStyle w:val="ListParagraph"/>
+        <w:rPr>
+          <w:rFonts w:cs="Times New Roman"/>
+          <w:szCs w:val="24"/>
+        </w:rPr>
+      </w:pPr>
+      <w:r>
+        <w:rPr>
+          <w:rFonts w:cs="Times New Roman"/>
+          <w:noProof/>
+          <w:szCs w:val="24"/>
+          <w:lang w:eastAsia="id-ID"/>
+        </w:rPr>
+        <w:drawing>
+          <wp:inline distT="0" distB="0" distL="0" distR="0">
+            <wp:extent cx="4267200" cy="2363483"/>
+            <wp:effectExtent l="19050" t="0" r="0" b="0"/>
+            <wp:docPr id="30" name="Picture 18" descr="C:\Users\Ncef\Pictures\RPLLT 02\13.PNG"/>
+            <wp:cNvGraphicFramePr>
+              <a:graphicFrameLocks xmlns:a="http://schemas.openxmlformats.org/drawingml/2006/main" noChangeAspect="1"/>
+            </wp:cNvGraphicFramePr>
+            <a:graphic xmlns:a="http://schemas.openxmlformats.org/drawingml/2006/main">
+              <a:graphicData uri="http://schemas.openxmlformats.org/drawingml/2006/picture">
+                <pic:pic xmlns:pic="http://schemas.openxmlformats.org/drawingml/2006/picture">
+                  <pic:nvPicPr>
+                    <pic:cNvPr id="0" name="Picture 18" descr="C:\Users\Ncef\Pictures\RPLLT 02\13.PNG"/>
+                    <pic:cNvPicPr>
+                      <a:picLocks noChangeAspect="1" noChangeArrowheads="1"/>
+                    </pic:cNvPicPr>
+                  </pic:nvPicPr>
+                  <pic:blipFill>
+                    <a:blip r:embed="rId23" cstate="print"/>
+                    <a:srcRect/>
+                    <a:stretch>
+                      <a:fillRect/>
+                    </a:stretch>
+                  </pic:blipFill>
+                  <pic:spPr bwMode="auto">
+                    <a:xfrm>
+                      <a:off x="0" y="0"/>
+                      <a:ext cx="4267200" cy="2363483"/>
+                    </a:xfrm>
+                    <a:prstGeom prst="rect">
+                      <a:avLst/>
+                    </a:prstGeom>
+                    <a:noFill/>
+                    <a:ln w="9525">
+                      <a:noFill/>
+                      <a:miter lim="800000"/>
+                      <a:headEnd/>
+                      <a:tailEnd/>
+                    </a:ln>
+                  </pic:spPr>
+                </pic:pic>
+              </a:graphicData>
+            </a:graphic>
+          </wp:inline>
+        </w:drawing>
+      </w:r>
+    </w:p>
+    <w:p>
+      <w:pPr>
+        <w:pStyle w:val="ListParagraph"/>
+        <w:numPr>
+          <w:ilvl w:val="0"/>
+          <w:numId w:val="3"/>
+        </w:numPr>
+        <w:rPr>
+          <w:rFonts w:cs="Times New Roman"/>
+          <w:szCs w:val="24"/>
+        </w:rPr>
+      </w:pPr>
+      <w:r>
+        <w:rPr>
+          <w:rFonts w:cs="Times New Roman"/>
+          <w:szCs w:val="24"/>
+        </w:rPr>
+        <w:t xml:space="preserve">Lalu ketik perintah git status </w:t>
+      </w:r>
+      <w:r>
+        <w:rPr>
+          <w:rFonts w:cs="Times New Roman"/>
+          <w:szCs w:val="24"/>
+        </w:rPr>
+        <w:sym w:font="Wingdings" w:char="F0E0"/>
+      </w:r>
+      <w:r>
+        <w:rPr>
+          <w:rFonts w:cs="Times New Roman"/>
+          <w:szCs w:val="24"/>
+        </w:rPr>
+        <w:t xml:space="preserve"> tekan enter untuk file yang sudah di add.</w:t>
+      </w:r>
+    </w:p>
+    <w:p>
+      <w:pPr>
+        <w:pStyle w:val="ListParagraph"/>
+        <w:rPr>
+          <w:rFonts w:cs="Times New Roman"/>
+          <w:szCs w:val="24"/>
+        </w:rPr>
+      </w:pPr>
+      <w:r>
+        <w:rPr>
+          <w:rFonts w:cs="Times New Roman"/>
+          <w:noProof/>
+          <w:szCs w:val="24"/>
+          <w:lang w:eastAsia="id-ID"/>
+        </w:rPr>
+        <w:drawing>
+          <wp:inline distT="0" distB="0" distL="0" distR="0">
+            <wp:extent cx="4191000" cy="2332260"/>
+            <wp:effectExtent l="19050" t="0" r="0" b="0"/>
+            <wp:docPr id="31" name="Picture 19" descr="C:\Users\Ncef\Pictures\RPLLT 02\14.PNG"/>
+            <wp:cNvGraphicFramePr>
+              <a:graphicFrameLocks xmlns:a="http://schemas.openxmlformats.org/drawingml/2006/main" noChangeAspect="1"/>
+            </wp:cNvGraphicFramePr>
+            <a:graphic xmlns:a="http://schemas.openxmlformats.org/drawingml/2006/main">
+              <a:graphicData uri="http://schemas.openxmlformats.org/drawingml/2006/picture">
+                <pic:pic xmlns:pic="http://schemas.openxmlformats.org/drawingml/2006/picture">
+                  <pic:nvPicPr>
+                    <pic:cNvPr id="0" name="Picture 19" descr="C:\Users\Ncef\Pictures\RPLLT 02\14.PNG"/>
+                    <pic:cNvPicPr>
+                      <a:picLocks noChangeAspect="1" noChangeArrowheads="1"/>
+                    </pic:cNvPicPr>
+                  </pic:nvPicPr>
+                  <pic:blipFill>
+                    <a:blip r:embed="rId24" cstate="print"/>
+                    <a:srcRect/>
+                    <a:stretch>
+                      <a:fillRect/>
+                    </a:stretch>
+                  </pic:blipFill>
+                  <pic:spPr bwMode="auto">
+                    <a:xfrm>
+                      <a:off x="0" y="0"/>
+                      <a:ext cx="4191000" cy="2332260"/>
+                    </a:xfrm>
+                    <a:prstGeom prst="rect">
+                      <a:avLst/>
+                    </a:prstGeom>
+                    <a:noFill/>
+                    <a:ln w="9525">
+                      <a:noFill/>
+                      <a:miter lim="800000"/>
+                      <a:headEnd/>
+                      <a:tailEnd/>
+                    </a:ln>
+                  </pic:spPr>
+                </pic:pic>
+              </a:graphicData>
+            </a:graphic>
+          </wp:inline>
+        </w:drawing>
+      </w:r>
+    </w:p>
+    <w:p>
+      <w:pPr>
+        <w:pStyle w:val="ListParagraph"/>
+        <w:numPr>
+          <w:ilvl w:val="0"/>
+          <w:numId w:val="3"/>
+        </w:numPr>
+        <w:rPr>
+          <w:rFonts w:cs="Times New Roman"/>
+          <w:szCs w:val="24"/>
+        </w:rPr>
+      </w:pPr>
+      <w:r>
+        <w:rPr>
+          <w:rFonts w:cs="Times New Roman"/>
+          <w:szCs w:val="24"/>
+        </w:rPr>
+        <w:lastRenderedPageBreak/>
+        <w:t>Lalu ketik perintah git commit –m “commit kedua menambahkan langkah hingga langkah 16”</w:t>
+      </w:r>
+    </w:p>
+    <w:p>
+      <w:pPr>
+        <w:pStyle w:val="ListParagraph"/>
+        <w:rPr>
+          <w:rFonts w:cs="Times New Roman"/>
+          <w:szCs w:val="24"/>
+        </w:rPr>
+      </w:pPr>
+      <w:r>
+        <w:rPr>
+          <w:rFonts w:cs="Times New Roman"/>
+          <w:noProof/>
+          <w:szCs w:val="24"/>
+          <w:lang w:eastAsia="id-ID"/>
+        </w:rPr>
+        <w:drawing>
+          <wp:inline distT="0" distB="0" distL="0" distR="0">
+            <wp:extent cx="3911523" cy="2152650"/>
+            <wp:effectExtent l="19050" t="0" r="0" b="0"/>
+            <wp:docPr id="32" name="Picture 20" descr="C:\Users\Ncef\Pictures\RPLLT 02\15.PNG"/>
+            <wp:cNvGraphicFramePr>
+              <a:graphicFrameLocks xmlns:a="http://schemas.openxmlformats.org/drawingml/2006/main" noChangeAspect="1"/>
+            </wp:cNvGraphicFramePr>
+            <a:graphic xmlns:a="http://schemas.openxmlformats.org/drawingml/2006/main">
+              <a:graphicData uri="http://schemas.openxmlformats.org/drawingml/2006/picture">
+                <pic:pic xmlns:pic="http://schemas.openxmlformats.org/drawingml/2006/picture">
+                  <pic:nvPicPr>
+                    <pic:cNvPr id="0" name="Picture 20" descr="C:\Users\Ncef\Pictures\RPLLT 02\15.PNG"/>
+                    <pic:cNvPicPr>
+                      <a:picLocks noChangeAspect="1" noChangeArrowheads="1"/>
+                    </pic:cNvPicPr>
+                  </pic:nvPicPr>
+                  <pic:blipFill>
+                    <a:blip r:embed="rId25" cstate="print"/>
+                    <a:srcRect/>
+                    <a:stretch>
+                      <a:fillRect/>
+                    </a:stretch>
+                  </pic:blipFill>
+                  <pic:spPr bwMode="auto">
+                    <a:xfrm>
+                      <a:off x="0" y="0"/>
+                      <a:ext cx="3911523" cy="2152650"/>
+                    </a:xfrm>
+                    <a:prstGeom prst="rect">
+                      <a:avLst/>
+                    </a:prstGeom>
+                    <a:noFill/>
+                    <a:ln w="9525">
+                      <a:noFill/>
+                      <a:miter lim="800000"/>
+                      <a:headEnd/>
+                      <a:tailEnd/>
+                    </a:ln>
+                  </pic:spPr>
+                </pic:pic>
+              </a:graphicData>
+            </a:graphic>
+          </wp:inline>
+        </w:drawing>
+      </w:r>
+    </w:p>
+    <w:p>
+      <w:pPr>
+        <w:pStyle w:val="ListParagraph"/>
+        <w:numPr>
+          <w:ilvl w:val="0"/>
+          <w:numId w:val="3"/>
+        </w:numPr>
+        <w:rPr>
+          <w:rFonts w:cs="Times New Roman"/>
+          <w:szCs w:val="24"/>
+        </w:rPr>
+      </w:pPr>
+      <w:r>
+        <w:rPr>
+          <w:rFonts w:cs="Times New Roman"/>
+          <w:szCs w:val="24"/>
+        </w:rPr>
+        <w:t>Selanjutnya neg-push file yang telah di commit dengan ketik perintah git push origin yadi_setiawan</w:t>
+      </w:r>
+    </w:p>
+    <w:p>
+      <w:pPr>
+        <w:pStyle w:val="ListParagraph"/>
+        <w:rPr>
+          <w:rFonts w:cs="Times New Roman"/>
+          <w:szCs w:val="24"/>
+        </w:rPr>
+      </w:pPr>
+      <w:r>
+        <w:rPr>
+          <w:rFonts w:cs="Times New Roman"/>
+          <w:noProof/>
+          <w:szCs w:val="24"/>
+          <w:lang w:eastAsia="id-ID"/>
+        </w:rPr>
+        <w:drawing>
+          <wp:inline distT="0" distB="0" distL="0" distR="0">
+            <wp:extent cx="4022589" cy="2200275"/>
+            <wp:effectExtent l="19050" t="0" r="0" b="0"/>
+            <wp:docPr id="33" name="Picture 21" descr="C:\Users\Ncef\Pictures\RPLLT 02\16.PNG"/>
+            <wp:cNvGraphicFramePr>
+              <a:graphicFrameLocks xmlns:a="http://schemas.openxmlformats.org/drawingml/2006/main" noChangeAspect="1"/>
+            </wp:cNvGraphicFramePr>
+            <a:graphic xmlns:a="http://schemas.openxmlformats.org/drawingml/2006/main">
+              <a:graphicData uri="http://schemas.openxmlformats.org/drawingml/2006/picture">
+                <pic:pic xmlns:pic="http://schemas.openxmlformats.org/drawingml/2006/picture">
+                  <pic:nvPicPr>
+                    <pic:cNvPr id="0" name="Picture 21" descr="C:\Users\Ncef\Pictures\RPLLT 02\16.PNG"/>
+                    <pic:cNvPicPr>
+                      <a:picLocks noChangeAspect="1" noChangeArrowheads="1"/>
+                    </pic:cNvPicPr>
+                  </pic:nvPicPr>
+                  <pic:blipFill>
+                    <a:blip r:embed="rId26" cstate="print"/>
+                    <a:srcRect/>
+                    <a:stretch>
+                      <a:fillRect/>
+                    </a:stretch>
+                  </pic:blipFill>
+                  <pic:spPr bwMode="auto">
+                    <a:xfrm>
+                      <a:off x="0" y="0"/>
+                      <a:ext cx="4022589" cy="2200275"/>
+                    </a:xfrm>
+                    <a:prstGeom prst="rect">
+                      <a:avLst/>
+                    </a:prstGeom>
+                    <a:noFill/>
+                    <a:ln w="9525">
+                      <a:noFill/>
+                      <a:miter lim="800000"/>
+                      <a:headEnd/>
+                      <a:tailEnd/>
+                    </a:ln>
+                  </pic:spPr>
+                </pic:pic>
+              </a:graphicData>
+            </a:graphic>
+          </wp:inline>
+        </w:drawing>
+      </w:r>
+    </w:p>
+    <w:p>
+      <w:pPr>
+        <w:pStyle w:val="ListParagraph"/>
+        <w:numPr>
+          <w:ilvl w:val="0"/>
+          <w:numId w:val="3"/>
+        </w:numPr>
+        <w:rPr>
+          <w:rFonts w:cs="Times New Roman"/>
+          <w:szCs w:val="24"/>
+        </w:rPr>
+      </w:pPr>
+      <w:r>
+        <w:rPr>
+          <w:rFonts w:cs="Times New Roman"/>
+          <w:szCs w:val="24"/>
+        </w:rPr>
+        <w:t xml:space="preserve">Lalu pindah ke master dengan cara ketik perintah git checkout master. Kemudian lihat file yang tadi dimodifikasi. </w:t>
+      </w:r>
+    </w:p>
+    <w:p>
+      <w:pPr>
+        <w:pStyle w:val="ListParagraph"/>
+        <w:rPr>
+          <w:rFonts w:cs="Times New Roman"/>
+          <w:szCs w:val="24"/>
+        </w:rPr>
+      </w:pPr>
+      <w:r>
+        <w:rPr>
+          <w:rFonts w:cs="Times New Roman"/>
+          <w:szCs w:val="24"/>
+        </w:rPr>
+        <w:t>File tersebut belum dikirim ke master, jadi modifikasi file hanya disimpan di branch yadi_setiawan.</w:t>
+      </w:r>
+    </w:p>
+    <w:p>
+      <w:pPr>
+        <w:pStyle w:val="ListParagraph"/>
+        <w:numPr>
+          <w:ilvl w:val="0"/>
+          <w:numId w:val="3"/>
+        </w:numPr>
+        <w:rPr>
+          <w:rFonts w:cs="Times New Roman"/>
+          <w:szCs w:val="24"/>
+        </w:rPr>
+      </w:pPr>
+      <w:r>
+        <w:rPr>
+          <w:rFonts w:cs="Times New Roman"/>
+          <w:szCs w:val="24"/>
+        </w:rPr>
+        <w:t xml:space="preserve">Untuk mengirimnya ke master </w:t>
+      </w:r>
+      <w:r>
+        <w:rPr>
+          <w:rFonts w:cs="Times New Roman"/>
+          <w:szCs w:val="24"/>
+        </w:rPr>
+        <w:t>ketik perintah git merge yadi_setiawan</w:t>
       </w:r>
     </w:p>
     <w:sectPr>

</xml_diff>

<commit_message>
commit ketiga sampai 22 langkah
</commit_message>
<xml_diff>
--- a/Tugas _2/yadi & irma laporan branching dan merge git.docx
+++ b/Tugas _2/yadi & irma laporan branching dan merge git.docx
@@ -2443,6 +2443,131 @@
       <w:r>
         <w:rPr>
           <w:rFonts w:cs="Times New Roman"/>
+          <w:noProof/>
+          <w:szCs w:val="24"/>
+          <w:lang w:eastAsia="id-ID"/>
+        </w:rPr>
+        <w:lastRenderedPageBreak/>
+        <w:drawing>
+          <wp:inline distT="0" distB="0" distL="0" distR="0">
+            <wp:extent cx="5731510" cy="3222401"/>
+            <wp:effectExtent l="19050" t="0" r="2540" b="0"/>
+            <wp:docPr id="2" name="Picture 1" descr="C:\Users\Ncef\Pictures\RPLLT 02\17.png"/>
+            <wp:cNvGraphicFramePr>
+              <a:graphicFrameLocks xmlns:a="http://schemas.openxmlformats.org/drawingml/2006/main" noChangeAspect="1"/>
+            </wp:cNvGraphicFramePr>
+            <a:graphic xmlns:a="http://schemas.openxmlformats.org/drawingml/2006/main">
+              <a:graphicData uri="http://schemas.openxmlformats.org/drawingml/2006/picture">
+                <pic:pic xmlns:pic="http://schemas.openxmlformats.org/drawingml/2006/picture">
+                  <pic:nvPicPr>
+                    <pic:cNvPr id="0" name="Picture 1" descr="C:\Users\Ncef\Pictures\RPLLT 02\17.png"/>
+                    <pic:cNvPicPr>
+                      <a:picLocks noChangeAspect="1" noChangeArrowheads="1"/>
+                    </pic:cNvPicPr>
+                  </pic:nvPicPr>
+                  <pic:blipFill>
+                    <a:blip r:embed="rId27" cstate="print"/>
+                    <a:srcRect/>
+                    <a:stretch>
+                      <a:fillRect/>
+                    </a:stretch>
+                  </pic:blipFill>
+                  <pic:spPr bwMode="auto">
+                    <a:xfrm>
+                      <a:off x="0" y="0"/>
+                      <a:ext cx="5731510" cy="3222401"/>
+                    </a:xfrm>
+                    <a:prstGeom prst="rect">
+                      <a:avLst/>
+                    </a:prstGeom>
+                    <a:noFill/>
+                    <a:ln w="9525">
+                      <a:noFill/>
+                      <a:miter lim="800000"/>
+                      <a:headEnd/>
+                      <a:tailEnd/>
+                    </a:ln>
+                  </pic:spPr>
+                </pic:pic>
+              </a:graphicData>
+            </a:graphic>
+          </wp:inline>
+        </w:drawing>
+      </w:r>
+    </w:p>
+    <w:p>
+      <w:pPr>
+        <w:pStyle w:val="ListParagraph"/>
+        <w:rPr>
+          <w:rFonts w:cs="Times New Roman"/>
+          <w:szCs w:val="24"/>
+        </w:rPr>
+      </w:pPr>
+      <w:r>
+        <w:rPr>
+          <w:rFonts w:cs="Times New Roman"/>
+          <w:noProof/>
+          <w:szCs w:val="24"/>
+          <w:lang w:eastAsia="id-ID"/>
+        </w:rPr>
+        <w:drawing>
+          <wp:inline distT="0" distB="0" distL="0" distR="0">
+            <wp:extent cx="5731510" cy="3222401"/>
+            <wp:effectExtent l="19050" t="0" r="2540" b="0"/>
+            <wp:docPr id="3" name="Picture 2" descr="C:\Users\Ncef\Pictures\RPLLT 02\18.png"/>
+            <wp:cNvGraphicFramePr>
+              <a:graphicFrameLocks xmlns:a="http://schemas.openxmlformats.org/drawingml/2006/main" noChangeAspect="1"/>
+            </wp:cNvGraphicFramePr>
+            <a:graphic xmlns:a="http://schemas.openxmlformats.org/drawingml/2006/main">
+              <a:graphicData uri="http://schemas.openxmlformats.org/drawingml/2006/picture">
+                <pic:pic xmlns:pic="http://schemas.openxmlformats.org/drawingml/2006/picture">
+                  <pic:nvPicPr>
+                    <pic:cNvPr id="0" name="Picture 2" descr="C:\Users\Ncef\Pictures\RPLLT 02\18.png"/>
+                    <pic:cNvPicPr>
+                      <a:picLocks noChangeAspect="1" noChangeArrowheads="1"/>
+                    </pic:cNvPicPr>
+                  </pic:nvPicPr>
+                  <pic:blipFill>
+                    <a:blip r:embed="rId28" cstate="print"/>
+                    <a:srcRect/>
+                    <a:stretch>
+                      <a:fillRect/>
+                    </a:stretch>
+                  </pic:blipFill>
+                  <pic:spPr bwMode="auto">
+                    <a:xfrm>
+                      <a:off x="0" y="0"/>
+                      <a:ext cx="5731510" cy="3222401"/>
+                    </a:xfrm>
+                    <a:prstGeom prst="rect">
+                      <a:avLst/>
+                    </a:prstGeom>
+                    <a:noFill/>
+                    <a:ln w="9525">
+                      <a:noFill/>
+                      <a:miter lim="800000"/>
+                      <a:headEnd/>
+                      <a:tailEnd/>
+                    </a:ln>
+                  </pic:spPr>
+                </pic:pic>
+              </a:graphicData>
+            </a:graphic>
+          </wp:inline>
+        </w:drawing>
+      </w:r>
+    </w:p>
+    <w:p>
+      <w:pPr>
+        <w:pStyle w:val="ListParagraph"/>
+        <w:rPr>
+          <w:rFonts w:cs="Times New Roman"/>
+          <w:szCs w:val="24"/>
+        </w:rPr>
+      </w:pPr>
+      <w:r>
+        <w:rPr>
+          <w:rFonts w:cs="Times New Roman"/>
           <w:szCs w:val="24"/>
         </w:rPr>
         <w:t>File tersebut belum dikirim ke master, jadi modifikasi file hanya disimpan di branch yadi_setiawan.</w:t>
@@ -2473,6 +2598,61 @@
           <w:szCs w:val="24"/>
         </w:rPr>
         <w:t>ketik perintah git merge yadi_setiawan</w:t>
+      </w:r>
+      <w:r>
+        <w:rPr>
+          <w:rFonts w:cs="Times New Roman"/>
+          <w:szCs w:val="24"/>
+        </w:rPr>
+        <w:sym w:font="Wingdings" w:char="F0E0"/>
+      </w:r>
+      <w:r>
+        <w:rPr>
+          <w:rFonts w:cs="Times New Roman"/>
+          <w:szCs w:val="24"/>
+        </w:rPr>
+        <w:t xml:space="preserve"> tekan enter.</w:t>
+      </w:r>
+    </w:p>
+    <w:p>
+      <w:pPr>
+        <w:pStyle w:val="ListParagraph"/>
+        <w:numPr>
+          <w:ilvl w:val="0"/>
+          <w:numId w:val="3"/>
+        </w:numPr>
+        <w:rPr>
+          <w:rFonts w:cs="Times New Roman"/>
+          <w:szCs w:val="24"/>
+        </w:rPr>
+      </w:pPr>
+      <w:r>
+        <w:rPr>
+          <w:rFonts w:cs="Times New Roman"/>
+          <w:szCs w:val="24"/>
+        </w:rPr>
+        <w:t>Kemudian ketik perintah git push origin master</w:t>
+      </w:r>
+      <w:r>
+        <w:rPr>
+          <w:rFonts w:cs="Times New Roman"/>
+          <w:szCs w:val="24"/>
+        </w:rPr>
+        <w:sym w:font="Wingdings" w:char="F0E0"/>
+      </w:r>
+      <w:r>
+        <w:rPr>
+          <w:rFonts w:cs="Times New Roman"/>
+          <w:szCs w:val="24"/>
+        </w:rPr>
+        <w:t xml:space="preserve"> tekan enter untuk</w:t>
+      </w:r>
+      <w:r>
+        <w:rPr>
+          <w:rFonts w:cs="Times New Roman"/>
+          <w:szCs w:val="24"/>
+        </w:rPr>
+        <w:t xml:space="preserve"> meng-upload ke github.</w:t>
       </w:r>
     </w:p>
     <w:sectPr>

</xml_diff>

<commit_message>
commit ketiga sampai 24 langkah
</commit_message>
<xml_diff>
--- a/Tugas _2/yadi & irma laporan branching dan merge git.docx
+++ b/Tugas _2/yadi & irma laporan branching dan merge git.docx
@@ -2503,6 +2503,15 @@
           <w:szCs w:val="24"/>
         </w:rPr>
       </w:pPr>
+    </w:p>
+    <w:p>
+      <w:pPr>
+        <w:pStyle w:val="ListParagraph"/>
+        <w:rPr>
+          <w:rFonts w:cs="Times New Roman"/>
+          <w:szCs w:val="24"/>
+        </w:rPr>
+      </w:pPr>
       <w:r>
         <w:rPr>
           <w:rFonts w:cs="Times New Roman"/>
@@ -2597,21 +2606,21 @@
           <w:rFonts w:cs="Times New Roman"/>
           <w:szCs w:val="24"/>
         </w:rPr>
-        <w:t>ketik perintah git merge yadi_setiawan</w:t>
-      </w:r>
-      <w:r>
-        <w:rPr>
-          <w:rFonts w:cs="Times New Roman"/>
-          <w:szCs w:val="24"/>
-        </w:rPr>
-        <w:sym w:font="Wingdings" w:char="F0E0"/>
-      </w:r>
-      <w:r>
-        <w:rPr>
-          <w:rFonts w:cs="Times New Roman"/>
-          <w:szCs w:val="24"/>
-        </w:rPr>
-        <w:t xml:space="preserve"> tekan enter.</w:t>
+        <w:t>ketik perintah git merge yadi_seti</w:t>
+      </w:r>
+      <w:r>
+        <w:rPr>
+          <w:rFonts w:cs="Times New Roman"/>
+          <w:szCs w:val="24"/>
+        </w:rPr>
+        <w:t>awan</w:t>
+      </w:r>
+      <w:r>
+        <w:rPr>
+          <w:rFonts w:cs="Times New Roman"/>
+          <w:szCs w:val="24"/>
+        </w:rPr>
+        <w:t>.</w:t>
       </w:r>
     </w:p>
     <w:p>
@@ -2631,28 +2640,7 @@
           <w:rFonts w:cs="Times New Roman"/>
           <w:szCs w:val="24"/>
         </w:rPr>
-        <w:t>Kemudian ketik perintah git push origin master</w:t>
-      </w:r>
-      <w:r>
-        <w:rPr>
-          <w:rFonts w:cs="Times New Roman"/>
-          <w:szCs w:val="24"/>
-        </w:rPr>
-        <w:sym w:font="Wingdings" w:char="F0E0"/>
-      </w:r>
-      <w:r>
-        <w:rPr>
-          <w:rFonts w:cs="Times New Roman"/>
-          <w:szCs w:val="24"/>
-        </w:rPr>
-        <w:t xml:space="preserve"> tekan enter untuk</w:t>
-      </w:r>
-      <w:r>
-        <w:rPr>
-          <w:rFonts w:cs="Times New Roman"/>
-          <w:szCs w:val="24"/>
-        </w:rPr>
-        <w:t xml:space="preserve"> meng-upload ke github.</w:t>
+        <w:t>Selanjutnya ketik perintah git push origin master.</w:t>
       </w:r>
     </w:p>
     <w:p>
@@ -2672,7 +2660,7 @@
           <w:rFonts w:cs="Times New Roman"/>
           <w:szCs w:val="24"/>
         </w:rPr>
-        <w:t>Kemudian langkah selanjutnya akan di teruskan dengan komputer yang berbeda.</w:t>
+        <w:t>Untuk langkah selanjutnya akan di teruskan di PC yang berbeda.</w:t>
       </w:r>
     </w:p>
     <w:sectPr>

</xml_diff>